<commit_message>
Update Capstone research paper-2022551.docx
</commit_message>
<xml_diff>
--- a/Capstone research paper-2022551.docx
+++ b/Capstone research paper-2022551.docx
@@ -2590,6 +2590,17 @@
           <w:u w:val="single"/>
         </w:rPr>
       </w:pPr>
+      <w:r>
+        <w:rPr>
+          <w:rFonts w:ascii="Times New Roman" w:hAnsi="Times New Roman" w:cs="Times New Roman"/>
+          <w:b/>
+          <w:bCs/>
+          <w:sz w:val="24"/>
+          <w:szCs w:val="24"/>
+          <w:u w:val="single"/>
+        </w:rPr>
+        <w:t xml:space="preserve">Hi </w:t>
+      </w:r>
     </w:p>
     <w:p>
       <w:pPr>
@@ -6281,6 +6292,7 @@
   <w:style w:type="character" w:default="1" w:styleId="DefaultParagraphFont">
     <w:name w:val="Default Paragraph Font"/>
     <w:uiPriority w:val="1"/>
+    <w:semiHidden/>
     <w:unhideWhenUsed/>
   </w:style>
   <w:style w:type="table" w:default="1" w:styleId="TableNormal">

</xml_diff>